<commit_message>
updating database and api doc
</commit_message>
<xml_diff>
--- a/Cosulting APIs.docx
+++ b/Cosulting APIs.docx
@@ -720,81 +720,8 @@
           <w:szCs w:val="18"/>
         </w:rPr>
       </w:pPr>
-      <w:r>
-        <w:rPr>
-          <w:rFonts w:ascii="Courier New" w:eastAsia="Times New Roman" w:hAnsi="Courier New" w:cs="Courier New"/>
-          <w:color w:val="D4D4D4"/>
-          <w:sz w:val="18"/>
-          <w:szCs w:val="18"/>
-        </w:rPr>
-        <w:t>    </w:t>
-      </w:r>
-      <w:r>
-        <w:rPr>
-          <w:rFonts w:ascii="Courier New" w:eastAsia="Times New Roman" w:hAnsi="Courier New" w:cs="Courier New"/>
-          <w:color w:val="9CDCFE"/>
-          <w:sz w:val="18"/>
-          <w:szCs w:val="18"/>
-        </w:rPr>
-        <w:t>"total"</w:t>
-      </w:r>
-      <w:r>
-        <w:rPr>
-          <w:rFonts w:ascii="Courier New" w:eastAsia="Times New Roman" w:hAnsi="Courier New" w:cs="Courier New"/>
-          <w:color w:val="D4D4D4"/>
-          <w:sz w:val="18"/>
-          <w:szCs w:val="18"/>
-        </w:rPr>
-        <w:t> </w:t>
-      </w:r>
-      <w:r>
-        <w:rPr>
-          <w:rFonts w:ascii="Courier New" w:eastAsia="Times New Roman" w:hAnsi="Courier New" w:cs="Courier New"/>
-          <w:color w:val="DCDCDC"/>
-          <w:sz w:val="18"/>
-          <w:szCs w:val="18"/>
-        </w:rPr>
-        <w:t>:</w:t>
-      </w:r>
-      <w:r>
-        <w:rPr>
-          <w:rFonts w:ascii="Courier New" w:eastAsia="Times New Roman" w:hAnsi="Courier New" w:cs="Courier New"/>
-          <w:color w:val="D4D4D4"/>
-          <w:sz w:val="18"/>
-          <w:szCs w:val="18"/>
-        </w:rPr>
-        <w:t> </w:t>
-      </w:r>
-      <w:r>
-        <w:rPr>
-          <w:rFonts w:ascii="Courier New" w:eastAsia="Times New Roman" w:hAnsi="Courier New" w:cs="Courier New"/>
-          <w:color w:val="CE9178"/>
-          <w:sz w:val="18"/>
-          <w:szCs w:val="18"/>
-        </w:rPr>
-        <w:t>"10000"</w:t>
-      </w:r>
-      <w:r>
-        <w:rPr>
-          <w:rFonts w:ascii="Courier New" w:eastAsia="Times New Roman" w:hAnsi="Courier New" w:cs="Courier New"/>
-          <w:color w:val="DCDCDC"/>
-          <w:sz w:val="18"/>
-          <w:szCs w:val="18"/>
-        </w:rPr>
-        <w:t>,</w:t>
-      </w:r>
-    </w:p>
-    <w:p>
-      <w:pPr>
-        <w:shd w:val="clear" w:color="auto" w:fill="1E1E1E"/>
-        <w:spacing w:after="0" w:line="270" w:lineRule="atLeast"/>
-        <w:rPr>
-          <w:rFonts w:ascii="Courier New" w:eastAsia="Times New Roman" w:hAnsi="Courier New" w:cs="Courier New"/>
-          <w:color w:val="D4D4D4"/>
-          <w:sz w:val="18"/>
-          <w:szCs w:val="18"/>
-        </w:rPr>
-      </w:pPr>
+      <w:bookmarkStart w:id="0" w:name="_GoBack"/>
+      <w:bookmarkEnd w:id="0"/>
       <w:r>
         <w:rPr>
           <w:rFonts w:ascii="Courier New" w:eastAsia="Times New Roman" w:hAnsi="Courier New" w:cs="Courier New"/>
@@ -4468,8 +4395,6 @@
           <w:szCs w:val="40"/>
         </w:rPr>
       </w:pPr>
-      <w:bookmarkStart w:id="0" w:name="_GoBack"/>
-      <w:bookmarkEnd w:id="0"/>
     </w:p>
     <w:p>
       <w:pPr>
@@ -35349,7 +35274,7 @@
 </file>
 
 <file path=customXml/itemProps1.xml><?xml version="1.0" encoding="utf-8"?>
-<ds:datastoreItem xmlns:ds="http://schemas.openxmlformats.org/officeDocument/2006/customXml" ds:itemID="{CDA27F6C-E4DC-4207-9F2C-7B8415079D3F}">
+<ds:datastoreItem xmlns:ds="http://schemas.openxmlformats.org/officeDocument/2006/customXml" ds:itemID="{C662CC43-FDD5-4239-933B-AC259DF6C033}">
   <ds:schemaRefs>
     <ds:schemaRef ds:uri="http://schemas.openxmlformats.org/officeDocument/2006/bibliography"/>
   </ds:schemaRefs>

</xml_diff>